<commit_message>
Converted draft to md
</commit_message>
<xml_diff>
--- a/Tutorials/11_Rich_Presence/Tutorial #11.docx
+++ b/Tutorials/11_Rich_Presence/Tutorial #11.docx
@@ -53,7 +53,13 @@
         <w:t xml:space="preserve">** </w:t>
       </w:r>
       <w:r>
-        <w:t xml:space="preserve">is a public facing string of text that changes dynamically based on the player location in the game.  If a </w:t>
+        <w:t>is a public facing string of text that changes dynamically based on the player</w:t>
+      </w:r>
+      <w:r>
+        <w:t>’s</w:t>
+      </w:r>
+      <w:r>
+        <w:t xml:space="preserve"> location in the game.  If a </w:t>
       </w:r>
       <w:r>
         <w:t>**</w:t>
@@ -65,7 +71,13 @@
         <w:t>**</w:t>
       </w:r>
       <w:r>
-        <w:t xml:space="preserve"> is not present the emulator will default to the text “Playing [Game name]”.  By defining a </w:t>
+        <w:t xml:space="preserve"> is not </w:t>
+      </w:r>
+      <w:r>
+        <w:t>defined</w:t>
+      </w:r>
+      <w:r>
+        <w:t xml:space="preserve"> the emulator will default to the text “Playing [Game name]”.  By defining a </w:t>
       </w:r>
       <w:r>
         <w:t>**</w:t>
@@ -80,7 +92,25 @@
         <w:t>**</w:t>
       </w:r>
       <w:r>
-        <w:t xml:space="preserve"> you give the player an idea of how far a player is in a game.  A bonus of using </w:t>
+        <w:t xml:space="preserve"> you give </w:t>
+      </w:r>
+      <w:r>
+        <w:t xml:space="preserve">other </w:t>
+      </w:r>
+      <w:r>
+        <w:t>player</w:t>
+      </w:r>
+      <w:r>
+        <w:t>s</w:t>
+      </w:r>
+      <w:r>
+        <w:t xml:space="preserve"> an</w:t>
+      </w:r>
+      <w:r>
+        <w:t xml:space="preserve"> idea of where they are</w:t>
+      </w:r>
+      <w:r>
+        <w:t xml:space="preserve"> in a game.  A bonus of using </w:t>
       </w:r>
       <w:r>
         <w:t>**</w:t>
@@ -172,7 +202,7 @@
             <v:path o:extrusionok="f" gradientshapeok="t" o:connecttype="rect"/>
             <o:lock v:ext="edit" aspectratio="t"/>
           </v:shapetype>
-          <v:shape id="_x0000_i1025" type="#_x0000_t75" style="width:468pt;height:310.4pt">
+          <v:shape id="_x0000_i1025" type="#_x0000_t75" style="width:468pt;height:310.55pt">
             <v:imagedata r:id="rId4" o:title="RP_in_action"/>
           </v:shape>
         </w:pict>
@@ -189,13 +219,55 @@
         <w:t xml:space="preserve">A **dictionary** is a special type of data structure that organizes data by **key**/ **value** pairs.  </w:t>
       </w:r>
       <w:r>
-        <w:t>The **key** is typical a number or a string which is converted into a **hash** that the computer uses to find where **value** is in memory.  The **hash** function is very fast which makes dictionaries ideal for searching through large data sets.  For **Rich Presence** dictionaries are used to convert in-game memory values to readable text.  For example, the first zone in Sonic the Hedgehog is Green Hill Zone</w:t>
+        <w:t>The **key** is typical</w:t>
+      </w:r>
+      <w:r>
+        <w:t>ly</w:t>
+      </w:r>
+      <w:r>
+        <w:t xml:space="preserve"> a number or a string which is converted into a **hash** that the computer uses to find where </w:t>
+      </w:r>
+      <w:r>
+        <w:t xml:space="preserve">a </w:t>
+      </w:r>
+      <w:r>
+        <w:t xml:space="preserve">**value** is in memory.  The **hash** function is very fast which makes </w:t>
+      </w:r>
+      <w:r>
+        <w:t xml:space="preserve">**dictionaries** </w:t>
+      </w:r>
+      <w:r>
+        <w:t>ideal for searching through large data sets.  For **Rich Presence**</w:t>
+      </w:r>
+      <w:r>
+        <w:t>,</w:t>
+      </w:r>
+      <w:r>
+        <w:t xml:space="preserve"> </w:t>
+      </w:r>
+      <w:r>
+        <w:t xml:space="preserve">**dictionaries** </w:t>
+      </w:r>
+      <w:r>
+        <w:t>are used to convert in-game memory values to readable text.  For example, the first zone in Sonic the Hedgehog is Green Hill Zone</w:t>
       </w:r>
       <w:r>
         <w:t xml:space="preserve"> Act 1</w:t>
       </w:r>
       <w:r>
-        <w:t>.  By using dictionary to define all the level names you could display “Green Hill Zone Act 1” in the **Rich Presence**</w:t>
+        <w:t xml:space="preserve">.  By using </w:t>
+      </w:r>
+      <w:r>
+        <w:t xml:space="preserve">a **dictionary** </w:t>
+      </w:r>
+      <w:r>
+        <w:t>to define all the level names you could display</w:t>
+      </w:r>
+      <w:r>
+        <w:t xml:space="preserve"> “</w:t>
+      </w:r>
+      <w:r>
+        <w:t>Green Hill Zone Act 1” in the **Rich Presence**</w:t>
       </w:r>
       <w:r>
         <w:t xml:space="preserve"> instead of the level value of 0x0000.</w:t>
@@ -220,7 +292,7 @@
         <w:t>https://github.com/Jamiras/RATools/wiki/Variables#dictionaries</w:t>
       </w:r>
       <w:r>
-        <w:t>) for more information of how the **dictionaries** works.</w:t>
+        <w:t>) for more information of how **dictionaries** works.</w:t>
       </w:r>
     </w:p>
     <w:p>
@@ -361,7 +433,37 @@
     </w:p>
     <w:p>
       <w:r>
-        <w:t xml:space="preserve">The **String Format** function is a common way to build a string with real memory values that are formatted for easy reading.  When defining a **Format String** number with curly brackets are used as placement marks to tell the computer where to insert the value.  The number in the curly brackets corresponds to the parameter number of </w:t>
+        <w:t>The **String Format** function is a common way to build a string with real memory values that are formatted for easy reading.  When defining</w:t>
+      </w:r>
+      <w:r>
+        <w:t xml:space="preserve"> a **Format String**</w:t>
+      </w:r>
+      <w:r>
+        <w:t>,</w:t>
+      </w:r>
+      <w:r>
+        <w:t xml:space="preserve"> number</w:t>
+      </w:r>
+      <w:r>
+        <w:t>ed</w:t>
+      </w:r>
+      <w:r>
+        <w:t xml:space="preserve"> </w:t>
+      </w:r>
+      <w:r>
+        <w:t>curly brackets are used as placement mark</w:t>
+      </w:r>
+      <w:r>
+        <w:t>er</w:t>
+      </w:r>
+      <w:r>
+        <w:t xml:space="preserve">s to tell the computer where to insert </w:t>
+      </w:r>
+      <w:r>
+        <w:t>a</w:t>
+      </w:r>
+      <w:r>
+        <w:t xml:space="preserve"> value.  The number in the curly brackets corresponds to the parameter number of </w:t>
       </w:r>
       <w:r>
         <w:t xml:space="preserve">format function starting at zero.  The format function itself is dynamic and </w:t>
@@ -531,10 +633,30 @@
       </w:r>
       <w:proofErr w:type="spellEnd"/>
       <w:r>
-        <w:t xml:space="preserve">** function is used to look up the in game values using a **dictionary**.  The in game memory is used as a **key** and it returns to matching **value**.  If the **key** is not </w:t>
-      </w:r>
-      <w:r>
-        <w:t xml:space="preserve">in the **dictionary** then you can either define a fallback string or an empty string is used if no fallback is defined.  </w:t>
+        <w:t xml:space="preserve">** function is used to look up the in game values </w:t>
+      </w:r>
+      <w:r>
+        <w:t xml:space="preserve">from </w:t>
+      </w:r>
+      <w:proofErr w:type="gramStart"/>
+      <w:r>
+        <w:t xml:space="preserve">a </w:t>
+      </w:r>
+      <w:r>
+        <w:t xml:space="preserve"> *</w:t>
+      </w:r>
+      <w:proofErr w:type="gramEnd"/>
+      <w:r>
+        <w:t xml:space="preserve">*dictionary**.  The in game memory is used as a **key** and it returns to matching **value**.  If the **key** is not </w:t>
+      </w:r>
+      <w:r>
+        <w:t>in the **dictionary** then you can either define a fallback string</w:t>
+      </w:r>
+      <w:r>
+        <w:t>,</w:t>
+      </w:r>
+      <w:r>
+        <w:t xml:space="preserve"> or an empty string is used if no fallback is defined.  </w:t>
       </w:r>
       <w:r>
         <w:t>See the [</w:t>
@@ -585,13 +707,55 @@
         <w:t xml:space="preserve">** </w:t>
       </w:r>
       <w:r>
-        <w:t>function except that the macros are built-in.   The biggest advantage to using macros is if the game has ASCII or Unicode string i</w:t>
-      </w:r>
-      <w:r>
-        <w:t>n the memory the macro handles the text conversion internally.</w:t>
-      </w:r>
-      <w:r>
-        <w:t xml:space="preserve"> See the [</w:t>
+        <w:t>function except that the macros are built-in</w:t>
+      </w:r>
+      <w:r>
+        <w:t xml:space="preserve"> to the </w:t>
+      </w:r>
+      <w:proofErr w:type="spellStart"/>
+      <w:r>
+        <w:t>Libretro</w:t>
+      </w:r>
+      <w:proofErr w:type="spellEnd"/>
+      <w:r>
+        <w:t xml:space="preserve"> library</w:t>
+      </w:r>
+      <w:r>
+        <w:t xml:space="preserve">.   The biggest advantage to using macros is </w:t>
+      </w:r>
+      <w:r>
+        <w:t>when</w:t>
+      </w:r>
+      <w:r>
+        <w:t xml:space="preserve"> the game has ASCII or Unicode string</w:t>
+      </w:r>
+      <w:r>
+        <w:t>s</w:t>
+      </w:r>
+      <w:r>
+        <w:t xml:space="preserve"> i</w:t>
+      </w:r>
+      <w:r>
+        <w:t xml:space="preserve">n the memory </w:t>
+      </w:r>
+      <w:r>
+        <w:t xml:space="preserve">since </w:t>
+      </w:r>
+      <w:r>
+        <w:t>the macro</w:t>
+      </w:r>
+      <w:r>
+        <w:t>s</w:t>
+      </w:r>
+      <w:r>
+        <w:t xml:space="preserve"> handle the text conversion internally.</w:t>
+      </w:r>
+      <w:r>
+        <w:t xml:space="preserve"> See </w:t>
+      </w:r>
+      <w:r>
+        <w:lastRenderedPageBreak/>
+        <w:t>the [</w:t>
       </w:r>
       <w:proofErr w:type="spellStart"/>
       <w:r>
@@ -599,11 +763,46 @@
       </w:r>
       <w:proofErr w:type="spellEnd"/>
       <w:r>
+        <w:t xml:space="preserve"> Wiki</w:t>
+      </w:r>
+      <w:proofErr w:type="gramStart"/>
+      <w:r>
+        <w:t>](</w:t>
+      </w:r>
+      <w:proofErr w:type="gramEnd"/>
+      <w:r>
+        <w:t>https://github.com/Jamiras/RATools/wiki/Rich-Presence-Functions#rich_presence_macromacro-expression</w:t>
+      </w:r>
+      <w:r>
+        <w:t>) for a complete list of the possible macros.</w:t>
+      </w:r>
+    </w:p>
+    <w:p>
+      <w:r>
+        <w:t># Example #</w:t>
+      </w:r>
+      <w:r>
+        <w:t>1</w:t>
+      </w:r>
+      <w:r>
+        <w:t>1</w:t>
+      </w:r>
+      <w:r>
+        <w:t xml:space="preserve">A: </w:t>
+      </w:r>
+      <w:r>
+        <w:t>Super Mario Bros.</w:t>
+      </w:r>
+    </w:p>
+    <w:p>
+      <w:r>
+        <w:t>The game selected for this example is</w:t>
+      </w:r>
+      <w:r>
         <w:t xml:space="preserve"> </w:t>
       </w:r>
       <w:r>
-        <w:lastRenderedPageBreak/>
-        <w:t>Wiki</w:t>
+        <w:t>[Super Mario Bros. (NES)</w:t>
       </w:r>
       <w:proofErr w:type="gramStart"/>
       <w:r>
@@ -611,100 +810,76 @@
       </w:r>
       <w:proofErr w:type="gramEnd"/>
       <w:r>
-        <w:t>https://github.com/Jamiras/RATools/wiki/Rich-Presence-Functions#rich_presence_macromacro-expression</w:t>
-      </w:r>
-      <w:r>
-        <w:t>) for a complete list of the possible macros.</w:t>
-      </w:r>
-    </w:p>
-    <w:p>
-      <w:r>
-        <w:t># Example #</w:t>
-      </w:r>
-      <w:r>
-        <w:t>1</w:t>
-      </w:r>
-      <w:r>
-        <w:t>1</w:t>
-      </w:r>
-      <w:r>
-        <w:t xml:space="preserve">A: </w:t>
-      </w:r>
-      <w:r>
-        <w:t>Super Mario Bros.</w:t>
-      </w:r>
-    </w:p>
-    <w:p>
-      <w:r>
-        <w:t>The game selected for this example is</w:t>
-      </w:r>
-      <w:r>
-        <w:t xml:space="preserve"> </w:t>
-      </w:r>
-      <w:r>
-        <w:t>[Super Mario Bros. (NES)</w:t>
-      </w:r>
-      <w:proofErr w:type="gramStart"/>
+        <w:fldChar w:fldCharType="begin"/>
+      </w:r>
+      <w:r>
+        <w:instrText xml:space="preserve"> HYPERLINK "</w:instrText>
+      </w:r>
+      <w:r>
+        <w:instrText>https://retroachievements.org/game/1446</w:instrText>
+      </w:r>
+      <w:r>
+        <w:instrText xml:space="preserve">" </w:instrText>
+      </w:r>
+      <w:r>
+        <w:fldChar w:fldCharType="separate"/>
+      </w:r>
+      <w:r>
+        <w:rPr>
+          <w:rStyle w:val="Hyperlink"/>
+        </w:rPr>
+        <w:t>https://retroachievements.org/game/1446</w:t>
+      </w:r>
+      <w:r>
+        <w:fldChar w:fldCharType="end"/>
+      </w:r>
+      <w:r>
+        <w:t xml:space="preserve">).  The reason why this game was selected </w:t>
+      </w:r>
+      <w:proofErr w:type="gramStart"/>
+      <w:r>
+        <w:t xml:space="preserve">is </w:t>
+      </w:r>
+      <w:r>
+        <w:t xml:space="preserve"> because</w:t>
+      </w:r>
+      <w:proofErr w:type="gramEnd"/>
+      <w:r>
+        <w:t xml:space="preserve"> it is a </w:t>
+      </w:r>
+      <w:r>
+        <w:t>well-known</w:t>
+      </w:r>
+      <w:r>
+        <w:t xml:space="preserve"> game and it was used as an example in the [</w:t>
+      </w:r>
+      <w:proofErr w:type="spellStart"/>
+      <w:r>
+        <w:t>RADocs</w:t>
+      </w:r>
+      <w:proofErr w:type="spellEnd"/>
       <w:r>
         <w:t>](</w:t>
       </w:r>
-      <w:proofErr w:type="gramEnd"/>
-      <w:r>
-        <w:fldChar w:fldCharType="begin"/>
-      </w:r>
-      <w:r>
-        <w:instrText xml:space="preserve"> HYPERLINK "</w:instrText>
-      </w:r>
-      <w:r>
-        <w:instrText>https://retroachievements.org/game/1446</w:instrText>
-      </w:r>
-      <w:r>
-        <w:instrText xml:space="preserve">" </w:instrText>
-      </w:r>
-      <w:r>
-        <w:fldChar w:fldCharType="separate"/>
-      </w:r>
-      <w:r>
-        <w:rPr>
-          <w:rStyle w:val="Hyperlink"/>
-        </w:rPr>
-        <w:t>https://retroachievements.org/game/1446</w:t>
-      </w:r>
-      <w:r>
-        <w:fldChar w:fldCharType="end"/>
-      </w:r>
-      <w:r>
-        <w:t>).  The reason why this game was selected was because it is a well know popular game and it was used as an example in the [</w:t>
-      </w:r>
-      <w:proofErr w:type="spellStart"/>
-      <w:r>
-        <w:t>RADocs</w:t>
-      </w:r>
-      <w:proofErr w:type="spellEnd"/>
-      <w:proofErr w:type="gramStart"/>
+      <w:r>
+        <w:t>https://docs.retroachievements.org/Rich-Presence/</w:t>
+      </w:r>
+      <w:r>
+        <w:t>).</w:t>
+      </w:r>
+    </w:p>
+    <w:p>
+      <w:proofErr w:type="gramStart"/>
+      <w:r>
+        <w:t>![</w:t>
+      </w:r>
+      <w:proofErr w:type="gramEnd"/>
+      <w:r>
+        <w:t>Super Mario Bros. Title Screen</w:t>
+      </w:r>
       <w:r>
         <w:t>](</w:t>
       </w:r>
-      <w:proofErr w:type="gramEnd"/>
-      <w:r>
-        <w:t>https://docs.retroachievements.org/Rich-Presence/</w:t>
-      </w:r>
-      <w:r>
-        <w:t>).</w:t>
-      </w:r>
-    </w:p>
-    <w:p>
-      <w:proofErr w:type="gramStart"/>
-      <w:r>
-        <w:t>![</w:t>
-      </w:r>
-      <w:proofErr w:type="gramEnd"/>
-      <w:r>
-        <w:t>Super Mario Bros. Title Screen</w:t>
-      </w:r>
-      <w:r>
-        <w:t>](</w:t>
-      </w:r>
       <w:r>
         <w:t>SMB_Title</w:t>
       </w:r>
@@ -726,7 +901,7 @@
     <w:p>
       <w:r>
         <w:pict>
-          <v:shape id="_x0000_i1026" type="#_x0000_t75" style="width:192.25pt;height:167.75pt">
+          <v:shape id="_x0000_i1026" type="#_x0000_t75" style="width:192.35pt;height:167.65pt">
             <v:imagedata r:id="rId5" o:title="SMB_Title"/>
           </v:shape>
         </w:pict>
@@ -3074,6 +3249,9 @@
       <w:r>
         <w:t xml:space="preserve">The </w:t>
       </w:r>
+      <w:r>
+        <w:t>```</w:t>
+      </w:r>
       <w:proofErr w:type="spellStart"/>
       <w:r>
         <w:t>rich_presence_</w:t>
@@ -3088,7 +3266,13 @@
       </w:r>
       <w:proofErr w:type="gramEnd"/>
       <w:r>
-        <w:t xml:space="preserve">) function is </w:t>
+        <w:t>)</w:t>
+      </w:r>
+      <w:r>
+        <w:t>```</w:t>
+      </w:r>
+      <w:r>
+        <w:t xml:space="preserve"> function is </w:t>
       </w:r>
       <w:r>
         <w:t xml:space="preserve">used to define the default **Rich Presence**. It is used in a similar way to the </w:t>
@@ -3141,13 +3325,22 @@
       <w:r>
         <w:t xml:space="preserve">) more information on </w:t>
       </w:r>
+      <w:r>
+        <w:t>```</w:t>
+      </w:r>
       <w:proofErr w:type="spellStart"/>
       <w:r>
         <w:t>rich_presence_display</w:t>
       </w:r>
       <w:proofErr w:type="spellEnd"/>
       <w:r>
-        <w:t>().</w:t>
+        <w:t>()</w:t>
+      </w:r>
+      <w:r>
+        <w:t>```</w:t>
+      </w:r>
+      <w:r>
+        <w:t>.</w:t>
       </w:r>
     </w:p>
     <w:p>
@@ -3253,19 +3446,22 @@
       <w:r>
         <w:t>If the memory accessor ```</w:t>
       </w:r>
-      <w:r>
-        <w:t xml:space="preserve"> Pause</w:t>
-      </w:r>
-      <w:r>
-        <w:t xml:space="preserve"> (</w:t>
-      </w:r>
-      <w:proofErr w:type="gramStart"/>
-      <w:r>
-        <w:t>)`</w:t>
-      </w:r>
-      <w:proofErr w:type="gramEnd"/>
-      <w:r>
-        <w:t>`` is 1, 0x80, or 0x80 then it displays the pause emoji. Any other values will result in an empty string.</w:t>
+      <w:proofErr w:type="gramStart"/>
+      <w:r>
+        <w:t>Pause</w:t>
+      </w:r>
+      <w:r>
+        <w:t>(</w:t>
+      </w:r>
+      <w:proofErr w:type="gramEnd"/>
+      <w:r>
+        <w:t xml:space="preserve">)``` is </w:t>
+      </w:r>
+      <w:r>
+        <w:t>0x</w:t>
+      </w:r>
+      <w:r>
+        <w:t>1, 0x80, or 0x80 then it displays the pause emoji. Any other values will result in an empty string.</w:t>
       </w:r>
     </w:p>
     <w:p>
@@ -3310,7 +3506,13 @@
       </w:r>
       <w:proofErr w:type="gramEnd"/>
       <w:r>
-        <w:t xml:space="preserve">)``` counts the first 5 bits of the byte and ignores the rest.  By counting the bits instead of use the raw values the </w:t>
+        <w:t>)``` counts the first 5 bits of the byte and ignores the rest.  By c</w:t>
+      </w:r>
+      <w:r>
+        <w:t xml:space="preserve">ounting the bits instead of using </w:t>
+      </w:r>
+      <w:r>
+        <w:t xml:space="preserve">the raw values the </w:t>
       </w:r>
       <w:r>
         <w:t>```</w:t>
@@ -3321,7 +3523,13 @@
       </w:r>
       <w:proofErr w:type="spellEnd"/>
       <w:r>
-        <w:t>``` can be smaller since it only needs have 5 possible values instead of 31.</w:t>
+        <w:t xml:space="preserve">``` can be smaller since it only needs </w:t>
+      </w:r>
+      <w:r>
+        <w:t xml:space="preserve">to </w:t>
+      </w:r>
+      <w:r>
+        <w:t>have 5 possible values instead of 31.</w:t>
       </w:r>
     </w:p>
     <w:p>
@@ -3358,7 +3566,18 @@
         <w:t xml:space="preserve"> has three </w:t>
       </w:r>
       <w:r>
-        <w:t>values for each power state for Mario. If the memory accessor ```</w:t>
+        <w:t xml:space="preserve">values for each power state </w:t>
+      </w:r>
+      <w:proofErr w:type="gramStart"/>
+      <w:r>
+        <w:t xml:space="preserve">of </w:t>
+      </w:r>
+      <w:r>
+        <w:t xml:space="preserve"> Mario</w:t>
+      </w:r>
+      <w:proofErr w:type="gramEnd"/>
+      <w:r>
+        <w:t>. If the memory accessor ```</w:t>
       </w:r>
       <w:proofErr w:type="spellStart"/>
       <w:r>
@@ -3366,7 +3585,13 @@
       </w:r>
       <w:proofErr w:type="spellEnd"/>
       <w:r>
-        <w:t>()``` is 0 then it displays “Small”, if Mario collects a mushroom the value is 1 then it displays “Super”, and Mario collects a fire flower then it will display “Fire”   Any other values will result in an empty string.</w:t>
+        <w:t xml:space="preserve">()``` is 0 then it displays “Small”, if Mario collects a mushroom the value is 1 then it displays “Super”, and </w:t>
+      </w:r>
+      <w:r>
+        <w:t xml:space="preserve">when </w:t>
+      </w:r>
+      <w:r>
+        <w:t>Mario collects a fire flower then it will display “Fire”   Any other values will result in an empty string.</w:t>
       </w:r>
     </w:p>
     <w:p>
@@ -3386,7 +3611,16 @@
         </w:tabs>
       </w:pPr>
       <w:r>
-        <w:t>The current world Mario is in is zero based meaning when Mario is in world 1 to memory accessor ```</w:t>
+        <w:t xml:space="preserve">The current world </w:t>
+      </w:r>
+      <w:r>
+        <w:t xml:space="preserve">is zero based meaning </w:t>
+      </w:r>
+      <w:r>
+        <w:t xml:space="preserve">that </w:t>
+      </w:r>
+      <w:r>
+        <w:t>when Mario is in world 1 to memory accessor ```</w:t>
       </w:r>
       <w:proofErr w:type="gramStart"/>
       <w:r>
@@ -3425,7 +3659,19 @@
         </w:tabs>
       </w:pPr>
       <w:r>
-        <w:t>Similar to the world, the current act Mario is in is zero based meaning when Mario is in act 1 to memory accessor ```</w:t>
+        <w:t>Similar to the world, the current act is</w:t>
+      </w:r>
+      <w:r>
+        <w:t xml:space="preserve"> also</w:t>
+      </w:r>
+      <w:r>
+        <w:t xml:space="preserve"> zero based meaning</w:t>
+      </w:r>
+      <w:r>
+        <w:t xml:space="preserve"> that</w:t>
+      </w:r>
+      <w:r>
+        <w:t xml:space="preserve"> when Mario is in act 1 to memory accessor ```</w:t>
       </w:r>
       <w:proofErr w:type="gramStart"/>
       <w:r>
@@ -3475,7 +3721,7 @@
         <w:t xml:space="preserve"> ```</w:t>
       </w:r>
       <w:r>
-        <w:t xml:space="preserve"> has </w:t>
+        <w:t xml:space="preserve"> </w:t>
       </w:r>
       <w:r>
         <w:t>only has one value defined.  If the memory accessor ```</w:t>
@@ -3492,7 +3738,10 @@
       </w:r>
       <w:proofErr w:type="gramEnd"/>
       <w:r>
-        <w:t>`` is 1 then it displays “ swimming” otherwise an empty string will be displayed.</w:t>
+        <w:t>`` is 1 then it displays “</w:t>
+      </w:r>
+      <w:r>
+        <w:t>swimming” otherwise an empty string will be displayed.</w:t>
       </w:r>
     </w:p>
     <w:p>
@@ -3536,7 +3785,13 @@
       </w:r>
       <w:proofErr w:type="gramEnd"/>
       <w:r>
-        <w:t>)```memory accessor.  This memory is used for both the game state and the current state of Mario.  The state information is more useful for achievement code than **Rich Presence** however, it gives some addition context to what the player is currently doing.</w:t>
+        <w:t>)```memory accessor.  This memory is used for both the game state and the current state of Mario.  The state information is more useful for achievement code than **Rich Presence** however, it gives some addition</w:t>
+      </w:r>
+      <w:r>
+        <w:t>al</w:t>
+      </w:r>
+      <w:r>
+        <w:t xml:space="preserve"> context to what the player is currently doing.</w:t>
       </w:r>
     </w:p>
     <w:p>
@@ -3559,7 +3814,13 @@
         </w:tabs>
       </w:pPr>
       <w:r>
-        <w:t>Like both the world and act, the current number of lives Mario has is in is zero based meaning when Mario has 4 lives to memory accessor ```</w:t>
+        <w:t xml:space="preserve">Like both the world and act, the current number of lives Mario has </w:t>
+      </w:r>
+      <w:r>
+        <w:t>left</w:t>
+      </w:r>
+      <w:r>
+        <w:t xml:space="preserve"> is zero based meaning when Mario has 4 lives to memory accessor ```</w:t>
       </w:r>
       <w:proofErr w:type="gramStart"/>
       <w:r>
@@ -3623,9 +3884,6 @@
       <w:proofErr w:type="spellStart"/>
       <w:proofErr w:type="gramStart"/>
       <w:r>
-        <w:rPr>
-          <w:rFonts w:ascii="Consolas" w:hAnsi="Consolas"/>
-        </w:rPr>
         <w:t>SecondQuest</w:t>
       </w:r>
       <w:proofErr w:type="spellEnd"/>
@@ -3773,7 +4031,7 @@
           <w:lang w:eastAsia="en-CA"/>
         </w:rPr>
         <w:pict>
-          <v:shape id="_x0000_i1027" type="#_x0000_t75" style="width:232.3pt;height:180pt">
+          <v:shape id="_x0000_i1027" type="#_x0000_t75" style="width:232.1pt;height:180pt">
             <v:imagedata r:id="rId6" o:title="Muppets_Title"/>
           </v:shape>
         </w:pict>
@@ -10121,7 +10379,13 @@
         <w:t xml:space="preserve"> from the last tutorial we will be using the </w:t>
       </w:r>
       <w:r>
-        <w:t>disc name to detect the region.  Memory accessors are defined using dictionaries instead of a functions so that they can be looped through programmatically.  For example, instead of defining the ```</w:t>
+        <w:t>disc name to detect the region.  Memory accessors are defined</w:t>
+      </w:r>
+      <w:r>
+        <w:t xml:space="preserve"> using dictionaries instead of</w:t>
+      </w:r>
+      <w:r>
+        <w:t xml:space="preserve"> functions so that they can be looped through programmatically.  For example, instead of defining the ```</w:t>
       </w:r>
       <w:proofErr w:type="spellStart"/>
       <w:proofErr w:type="gramStart"/>
@@ -10181,10 +10445,7 @@
         <w:t>Included in the above code is a silly example of how to create achievements using dictionaries.  The achievements are to check if the racer has selected a certain v</w:t>
       </w:r>
       <w:r>
-        <w:t>ehicl</w:t>
-      </w:r>
-      <w:r>
-        <w:t>e</w:t>
+        <w:t>ehicle</w:t>
       </w:r>
       <w:r>
         <w:t>.  The dictionaries we defined for the rich presence is also used here to build the title and description. The logic for each alt is essentially the same except for the part that checks the disc name.  The nice thing about coding an achievement like this is only one alt is ever active at a time.</w:t>
@@ -10257,361 +10518,303 @@
         <w:spacing w:after="0"/>
       </w:pPr>
       <w:r>
-        <w:t>The ``</w:t>
+        <w:t>The ```</w:t>
+      </w:r>
+      <w:r>
+        <w:t>Racers</w:t>
+      </w:r>
+      <w:r>
+        <w:t xml:space="preserve"> ```</w:t>
+      </w:r>
+      <w:r>
+        <w:t xml:space="preserve"> </w:t>
+      </w:r>
+      <w:r>
+        <w:t xml:space="preserve">lookup has all 25 possible racers defined.  </w:t>
+      </w:r>
+      <w:r>
+        <w:t>The</w:t>
+      </w:r>
+      <w:r>
+        <w:t xml:space="preserve"> memory accessor ```</w:t>
+      </w:r>
+      <w:proofErr w:type="spellStart"/>
+      <w:proofErr w:type="gramStart"/>
+      <w:r>
+        <w:t>PlayerCharacter</w:t>
+      </w:r>
+      <w:proofErr w:type="spellEnd"/>
+      <w:r>
+        <w:t>[</w:t>
+      </w:r>
+      <w:proofErr w:type="gramEnd"/>
+      <w:r>
+        <w:t>]</w:t>
+      </w:r>
+      <w:r>
+        <w:t>``` has a one to one match for the values in the lookup.</w:t>
+      </w:r>
+    </w:p>
+    <w:p>
+      <w:pPr>
+        <w:spacing w:after="0"/>
+      </w:pPr>
+    </w:p>
+    <w:p>
+      <w:pPr>
+        <w:spacing w:after="0"/>
+      </w:pPr>
+      <w:r>
+        <w:t>## {1} Vehicle</w:t>
+      </w:r>
+      <w:r>
+        <w:t xml:space="preserve"> </w:t>
+      </w:r>
+    </w:p>
+    <w:p>
+      <w:pPr>
+        <w:spacing w:after="0"/>
+      </w:pPr>
+      <w:r>
+        <w:t>The ```</w:t>
+      </w:r>
+      <w:r>
+        <w:t>Vehicles</w:t>
+      </w:r>
+      <w:r>
+        <w:t xml:space="preserve"> ```</w:t>
+      </w:r>
+      <w:r>
+        <w:t xml:space="preserve"> </w:t>
+      </w:r>
+      <w:r>
+        <w:t>lookup has all 25 possible vehicles defined.  Like the Racer, the memory accessor ```</w:t>
+      </w:r>
+      <w:proofErr w:type="spellStart"/>
+      <w:proofErr w:type="gramStart"/>
+      <w:r>
+        <w:t>PlayerVehicle</w:t>
+      </w:r>
+      <w:proofErr w:type="spellEnd"/>
+      <w:r>
+        <w:t>[</w:t>
+      </w:r>
+      <w:proofErr w:type="gramEnd"/>
+      <w:r>
+        <w:t>]</w:t>
+      </w:r>
+      <w:r>
+        <w:t>``` has a one to one match for the values in the lookup.</w:t>
+      </w:r>
+    </w:p>
+    <w:p>
+      <w:pPr>
+        <w:spacing w:after="0"/>
+      </w:pPr>
+    </w:p>
+    <w:p>
+      <w:pPr>
+        <w:spacing w:after="0"/>
+      </w:pPr>
+      <w:r>
+        <w:t>## {2} Track</w:t>
+      </w:r>
+      <w:r>
+        <w:t xml:space="preserve"> </w:t>
+      </w:r>
+    </w:p>
+    <w:p>
+      <w:pPr>
+        <w:spacing w:after="0"/>
+      </w:pPr>
+      <w:r>
+        <w:t>The ```</w:t>
+      </w:r>
+      <w:r>
+        <w:t>Tracks</w:t>
+      </w:r>
+      <w:r>
+        <w:t xml:space="preserve"> ```</w:t>
+      </w:r>
+      <w:r>
+        <w:t xml:space="preserve"> </w:t>
+      </w:r>
+      <w:r>
+        <w:t>lookup has all 24 possible tracks defined.  This value is a composite value of the ```</w:t>
+      </w:r>
+      <w:proofErr w:type="gramStart"/>
+      <w:r>
+        <w:t>Set[</w:t>
+      </w:r>
+      <w:proofErr w:type="gramEnd"/>
+      <w:r>
+        <w:t xml:space="preserve">]``` and ```Course[]``` accessors. By combining these values together </w:t>
+      </w:r>
+      <w:proofErr w:type="gramStart"/>
+      <w:r>
+        <w:t xml:space="preserve">we </w:t>
+      </w:r>
+      <w:r>
+        <w:t xml:space="preserve"> can</w:t>
+      </w:r>
+      <w:proofErr w:type="gramEnd"/>
+      <w:r>
+        <w:t xml:space="preserve"> define all of the tracks in one lookup.  Note that the value of ```</w:t>
+      </w:r>
+      <w:proofErr w:type="gramStart"/>
+      <w:r>
+        <w:t>Set[</w:t>
+      </w:r>
+      <w:proofErr w:type="gramEnd"/>
+      <w:r>
+        <w:t xml:space="preserve">]``` is multiplied by 16 to ensure each track value is unique.  The </w:t>
+      </w:r>
+      <w:r>
+        <w:t xml:space="preserve">multiplier </w:t>
+      </w:r>
+      <w:r>
+        <w:t>16 was chose since in hex the ```</w:t>
+      </w:r>
+      <w:proofErr w:type="gramStart"/>
+      <w:r>
+        <w:t>Course</w:t>
+      </w:r>
+      <w:r>
+        <w:t>[</w:t>
+      </w:r>
+      <w:proofErr w:type="gramEnd"/>
+      <w:r>
+        <w:t>]</w:t>
+      </w:r>
+      <w:r>
+        <w:t>``` would be the lower four bits and ```Set</w:t>
+      </w:r>
+      <w:r>
+        <w:t>[]</w:t>
+      </w:r>
+      <w:r>
+        <w:t>``` would be the upper four bits. Other multipliers could be used so long as the</w:t>
+      </w:r>
+      <w:r>
+        <w:t xml:space="preserve"> possible</w:t>
+      </w:r>
+      <w:r>
+        <w:t xml:space="preserve"> combination</w:t>
+      </w:r>
+      <w:r>
+        <w:t>s</w:t>
+      </w:r>
+      <w:r>
+        <w:t xml:space="preserve"> all yield unique results.</w:t>
+      </w:r>
+    </w:p>
+    <w:p>
+      <w:pPr>
+        <w:spacing w:after="0"/>
+      </w:pPr>
+    </w:p>
+    <w:p>
+      <w:pPr>
+        <w:spacing w:after="0"/>
+      </w:pPr>
+      <w:r>
+        <w:t>## {3} Position</w:t>
+      </w:r>
+      <w:r>
+        <w:t xml:space="preserve"> </w:t>
+      </w:r>
+    </w:p>
+    <w:p>
+      <w:pPr>
+        <w:spacing w:after="0"/>
+      </w:pPr>
+      <w:r>
+        <w:t>The ```</w:t>
+      </w:r>
+      <w:r>
+        <w:rPr>
+          <w:rFonts w:ascii="Consolas" w:hAnsi="Consolas"/>
+        </w:rPr>
+        <w:t>Place</w:t>
       </w:r>
       <w:r>
         <w:t>`</w:t>
       </w:r>
       <w:r>
-        <w:t>Racers</w:t>
+        <w:t>``</w:t>
       </w:r>
       <w:r>
         <w:t xml:space="preserve"> </w:t>
       </w:r>
       <w:r>
-        <w:t>```</w:t>
+        <w:t>lookup has all 12 possible race placement</w:t>
+      </w:r>
+      <w:r>
+        <w:t>s</w:t>
+      </w:r>
+      <w:r>
+        <w:t xml:space="preserve"> defined.  Like the Racer and Vehicle, the memory accessor ```</w:t>
+      </w:r>
+      <w:proofErr w:type="spellStart"/>
+      <w:proofErr w:type="gramStart"/>
+      <w:r>
+        <w:rPr>
+          <w:rFonts w:ascii="Consolas" w:hAnsi="Consolas"/>
+        </w:rPr>
+        <w:t>RacePosition</w:t>
+      </w:r>
+      <w:proofErr w:type="spellEnd"/>
+      <w:r>
+        <w:t>[</w:t>
+      </w:r>
+      <w:proofErr w:type="gramEnd"/>
+      <w:r>
+        <w:t>]</w:t>
+      </w:r>
+      <w:r>
+        <w:t xml:space="preserve">``` has a one to one match for the values in the lookup.  </w:t>
+      </w:r>
+      <w:r>
+        <w:t>C</w:t>
+      </w:r>
+      <w:r>
+        <w:t>ardinal</w:t>
+      </w:r>
+      <w:r>
+        <w:t xml:space="preserve"> value</w:t>
+      </w:r>
+      <w:r>
+        <w:t>s (1, 2</w:t>
+      </w:r>
+      <w:proofErr w:type="gramStart"/>
+      <w:r>
+        <w:t>, …,</w:t>
+      </w:r>
+      <w:proofErr w:type="gramEnd"/>
+      <w:r>
+        <w:t xml:space="preserve"> 12)</w:t>
+      </w:r>
+      <w:r>
+        <w:t xml:space="preserve"> could be displayed directly however, a dictionary was chosen to display the</w:t>
       </w:r>
       <w:r>
         <w:t xml:space="preserve"> </w:t>
       </w:r>
       <w:r>
-        <w:t>lookup has all 25 possible racers defined</w:t>
-      </w:r>
-      <w:r>
-        <w:t>.  If the memory accessor ```</w:t>
-      </w:r>
-      <w:proofErr w:type="spellStart"/>
-      <w:proofErr w:type="gramStart"/>
-      <w:r>
-        <w:t>PlayerCharacter</w:t>
-      </w:r>
-      <w:proofErr w:type="spellEnd"/>
-      <w:r>
-        <w:t>[</w:t>
-      </w:r>
-      <w:proofErr w:type="gramEnd"/>
-      <w:r>
-        <w:t>]</w:t>
-      </w:r>
-      <w:r>
-        <w:t>``` has a one to one match for the values in the lookup.</w:t>
-      </w:r>
-    </w:p>
-    <w:p>
-      <w:pPr>
-        <w:spacing w:after="0"/>
-      </w:pPr>
-    </w:p>
-    <w:p>
-      <w:pPr>
-        <w:spacing w:after="0"/>
-      </w:pPr>
-      <w:r>
-        <w:t>## {1} Vehicle</w:t>
+        <w:t>o</w:t>
+      </w:r>
+      <w:r>
+        <w:t>rdinal</w:t>
+      </w:r>
+      <w:r>
+        <w:t xml:space="preserve"> value</w:t>
+      </w:r>
+      <w:r>
+        <w:t>s</w:t>
       </w:r>
       <w:r>
         <w:t xml:space="preserve"> </w:t>
       </w:r>
-    </w:p>
-    <w:p>
-      <w:pPr>
-        <w:spacing w:after="0"/>
-      </w:pPr>
-      <w:r>
-        <w:t>The ```</w:t>
-      </w:r>
-      <w:r>
-        <w:t>Vehicles</w:t>
-      </w:r>
-      <w:r>
-        <w:t xml:space="preserve"> </w:t>
-      </w:r>
-      <w:r>
-        <w:t>```</w:t>
-      </w:r>
-      <w:r>
-        <w:t xml:space="preserve"> </w:t>
-      </w:r>
-      <w:r>
-        <w:t xml:space="preserve">lookup has all 25 possible </w:t>
-      </w:r>
-      <w:r>
-        <w:t>vehicles</w:t>
-      </w:r>
-      <w:r>
-        <w:t xml:space="preserve"> defined. </w:t>
-      </w:r>
-      <w:r>
-        <w:t xml:space="preserve"> Like the Racer,</w:t>
-      </w:r>
-      <w:r>
-        <w:t xml:space="preserve"> </w:t>
-      </w:r>
-      <w:r>
-        <w:t xml:space="preserve">the </w:t>
-      </w:r>
-      <w:r>
-        <w:t>memory accessor ```</w:t>
-      </w:r>
-      <w:proofErr w:type="spellStart"/>
-      <w:proofErr w:type="gramStart"/>
-      <w:r>
-        <w:t>PlayerVehicle</w:t>
-      </w:r>
-      <w:proofErr w:type="spellEnd"/>
-      <w:r>
-        <w:t>[</w:t>
-      </w:r>
-      <w:proofErr w:type="gramEnd"/>
-      <w:r>
-        <w:t>]</w:t>
-      </w:r>
-      <w:r>
-        <w:t>``` has a one to one match for the values in the lookup.</w:t>
-      </w:r>
-    </w:p>
-    <w:p>
-      <w:pPr>
-        <w:spacing w:after="0"/>
-      </w:pPr>
-    </w:p>
-    <w:p>
-      <w:pPr>
-        <w:spacing w:after="0"/>
-      </w:pPr>
-      <w:r>
-        <w:t>## {2} Track</w:t>
-      </w:r>
-      <w:r>
-        <w:t xml:space="preserve"> </w:t>
-      </w:r>
-    </w:p>
-    <w:p>
-      <w:pPr>
-        <w:spacing w:after="0"/>
-      </w:pPr>
-      <w:r>
-        <w:t>The ```</w:t>
-      </w:r>
-      <w:r>
-        <w:t>Tracks</w:t>
-      </w:r>
-      <w:r>
-        <w:t xml:space="preserve"> </w:t>
-      </w:r>
-      <w:r>
-        <w:t>```</w:t>
-      </w:r>
-      <w:r>
-        <w:t xml:space="preserve"> </w:t>
-      </w:r>
-      <w:r>
-        <w:t>lookup has all 2</w:t>
-      </w:r>
-      <w:r>
-        <w:t>4</w:t>
-      </w:r>
-      <w:r>
-        <w:t xml:space="preserve"> possible </w:t>
-      </w:r>
-      <w:r>
-        <w:t>tracks</w:t>
-      </w:r>
-      <w:r>
-        <w:t xml:space="preserve"> defined.  </w:t>
-      </w:r>
-      <w:r>
-        <w:t>This value is a composite value of the ```</w:t>
-      </w:r>
-      <w:proofErr w:type="gramStart"/>
-      <w:r>
-        <w:t>Set[</w:t>
-      </w:r>
-      <w:proofErr w:type="gramEnd"/>
-      <w:r>
-        <w:t>]</w:t>
-      </w:r>
-      <w:r>
-        <w:t>``` and ```</w:t>
-      </w:r>
-      <w:r>
-        <w:t>Course[</w:t>
-      </w:r>
-      <w:r>
-        <w:t>]``` accessors. By combining these values together was can define all of the tracks in one lookup.  Note that the value of ```</w:t>
-      </w:r>
-      <w:proofErr w:type="gramStart"/>
-      <w:r>
-        <w:t>Set[</w:t>
-      </w:r>
-      <w:proofErr w:type="gramEnd"/>
-      <w:r>
-        <w:t xml:space="preserve">]``` is multiplied by 16 to ensure each track value is unique.  The </w:t>
-      </w:r>
-      <w:r>
-        <w:t xml:space="preserve">multiplier </w:t>
-      </w:r>
-      <w:r>
-        <w:t>16 was chose since in hex the ```</w:t>
-      </w:r>
-      <w:proofErr w:type="gramStart"/>
-      <w:r>
-        <w:t>Course</w:t>
-      </w:r>
-      <w:r>
-        <w:t>[</w:t>
-      </w:r>
-      <w:proofErr w:type="gramEnd"/>
-      <w:r>
-        <w:t>]</w:t>
-      </w:r>
-      <w:r>
-        <w:t>``` would be the lower four bits and ```Set</w:t>
-      </w:r>
-      <w:r>
-        <w:t>[]</w:t>
-      </w:r>
-      <w:r>
-        <w:t>``` would be the upper four bits. Other multipliers could be used so long as the</w:t>
-      </w:r>
-      <w:r>
-        <w:t xml:space="preserve"> possible</w:t>
-      </w:r>
-      <w:r>
-        <w:t xml:space="preserve"> combination</w:t>
-      </w:r>
-      <w:r>
-        <w:t>s</w:t>
-      </w:r>
-      <w:r>
-        <w:t xml:space="preserve"> all yield unique results.</w:t>
-      </w:r>
-    </w:p>
-    <w:p>
-      <w:pPr>
-        <w:spacing w:after="0"/>
-      </w:pPr>
-    </w:p>
-    <w:p>
-      <w:pPr>
-        <w:spacing w:after="0"/>
-      </w:pPr>
-      <w:r>
-        <w:t>## {3} Position</w:t>
-      </w:r>
-      <w:r>
-        <w:t xml:space="preserve"> </w:t>
-      </w:r>
-    </w:p>
-    <w:p>
-      <w:pPr>
-        <w:spacing w:after="0"/>
-      </w:pPr>
-      <w:r>
-        <w:t>The ``</w:t>
-      </w:r>
-      <w:r>
-        <w:t>`</w:t>
-      </w:r>
-      <w:r>
-        <w:rPr>
-          <w:rFonts w:ascii="Consolas" w:hAnsi="Consolas"/>
-        </w:rPr>
-        <w:t>Place</w:t>
-      </w:r>
-      <w:r>
-        <w:t xml:space="preserve"> </w:t>
-      </w:r>
-      <w:r>
-        <w:t>```</w:t>
-      </w:r>
-      <w:r>
-        <w:t xml:space="preserve"> </w:t>
-      </w:r>
-      <w:r>
-        <w:t xml:space="preserve">lookup has all </w:t>
-      </w:r>
-      <w:r>
-        <w:t>12</w:t>
-      </w:r>
-      <w:r>
-        <w:t xml:space="preserve"> possible </w:t>
-      </w:r>
-      <w:r>
-        <w:t>race placement</w:t>
-      </w:r>
-      <w:r>
-        <w:t xml:space="preserve"> defined.  Like the Racer</w:t>
-      </w:r>
-      <w:r>
-        <w:t xml:space="preserve"> and Vehicle</w:t>
-      </w:r>
-      <w:r>
-        <w:t>, the memory accessor ```</w:t>
-      </w:r>
-      <w:proofErr w:type="spellStart"/>
-      <w:proofErr w:type="gramStart"/>
-      <w:r>
-        <w:rPr>
-          <w:rFonts w:ascii="Consolas" w:hAnsi="Consolas"/>
-        </w:rPr>
-        <w:t>RacePosition</w:t>
-      </w:r>
-      <w:proofErr w:type="spellEnd"/>
-      <w:r>
-        <w:t>[</w:t>
-      </w:r>
-      <w:proofErr w:type="gramEnd"/>
-      <w:r>
-        <w:t>]</w:t>
-      </w:r>
-      <w:r>
-        <w:t>``` has a one to one match for the values in the lookup.</w:t>
-      </w:r>
-      <w:r>
-        <w:t xml:space="preserve">  </w:t>
-      </w:r>
-      <w:r>
-        <w:t>C</w:t>
-      </w:r>
-      <w:r>
-        <w:t>ardinal</w:t>
-      </w:r>
-      <w:r>
-        <w:t xml:space="preserve"> value</w:t>
-      </w:r>
-      <w:r>
-        <w:t>s (1, 2</w:t>
-      </w:r>
-      <w:proofErr w:type="gramStart"/>
-      <w:r>
-        <w:t>, …,</w:t>
-      </w:r>
-      <w:proofErr w:type="gramEnd"/>
-      <w:r>
-        <w:t xml:space="preserve"> 12)</w:t>
-      </w:r>
-      <w:r>
-        <w:t xml:space="preserve"> could be displayed directly however, a dictionary was chosen to display the</w:t>
-      </w:r>
-      <w:r>
-        <w:t xml:space="preserve"> </w:t>
-      </w:r>
-      <w:r>
-        <w:t>o</w:t>
-      </w:r>
-      <w:r>
-        <w:t>rdinal</w:t>
-      </w:r>
-      <w:r>
-        <w:t xml:space="preserve"> value</w:t>
-      </w:r>
-      <w:r>
-        <w:t>s</w:t>
-      </w:r>
-      <w:r>
-        <w:t xml:space="preserve"> </w:t>
-      </w:r>
       <w:r>
         <w:t>(</w:t>
       </w:r>
@@ -10620,6 +10823,9 @@
       </w:r>
       <w:r>
         <w:t>12th)</w:t>
+      </w:r>
+      <w:r>
+        <w:t xml:space="preserve"> instead</w:t>
       </w:r>
       <w:r>
         <w:t>.</w:t>
@@ -10680,31 +10886,64 @@
       </w:r>
       <w:proofErr w:type="spellEnd"/>
       <w:r>
-        <w:t xml:space="preserve"> operations to display correctly.  Pitfall! was covered in [</w:t>
+        <w:t xml:space="preserve"> operations to display correctly.  Pitfall! </w:t>
+      </w:r>
+      <w:proofErr w:type="gramStart"/>
+      <w:r>
+        <w:t>was</w:t>
+      </w:r>
+      <w:proofErr w:type="gramEnd"/>
+      <w:r>
+        <w:t xml:space="preserve"> covered in [</w:t>
       </w:r>
       <w:r>
         <w:t>Tutorial #4 – Arithmetic Operations</w:t>
       </w:r>
-      <w:proofErr w:type="gramStart"/>
+      <w:r>
+        <w:t>](../</w:t>
+      </w:r>
+      <w:r>
+        <w:t>04_Arithmetic_Operations</w:t>
+      </w:r>
+      <w:r>
+        <w:t>/readme.md) if you would like a refresher on the game</w:t>
+      </w:r>
+      <w:proofErr w:type="gramStart"/>
+      <w:r>
+        <w:t>.&lt;</w:t>
+      </w:r>
+      <w:proofErr w:type="spellStart"/>
+      <w:proofErr w:type="gramEnd"/>
+      <w:r>
+        <w:t>br</w:t>
+      </w:r>
+      <w:proofErr w:type="spellEnd"/>
+      <w:r>
+        <w:t>&gt;</w:t>
+      </w:r>
+    </w:p>
+    <w:p>
+      <w:proofErr w:type="gramStart"/>
+      <w:r>
+        <w:t>![</w:t>
+      </w:r>
+      <w:proofErr w:type="gramEnd"/>
+      <w:r>
+        <w:t>Pitfall Title Screen</w:t>
+      </w:r>
       <w:r>
         <w:t>](</w:t>
       </w:r>
-      <w:proofErr w:type="gramEnd"/>
-      <w:r>
-        <w:t>../</w:t>
-      </w:r>
-      <w:r>
-        <w:t>04_Arithmetic_Operations</w:t>
-      </w:r>
-      <w:r>
-        <w:t>/readme.md) if you would like a refresher on the game</w:t>
-      </w:r>
-      <w:proofErr w:type="gramStart"/>
-      <w:r>
-        <w:t>.&lt;</w:t>
-      </w:r>
-      <w:proofErr w:type="spellStart"/>
-      <w:proofErr w:type="gramEnd"/>
+      <w:r>
+        <w:t>Pitfall_Title</w:t>
+      </w:r>
+      <w:r>
+        <w:t>.png</w:t>
+      </w:r>
+      <w:r>
+        <w:t>)&lt;</w:t>
+      </w:r>
+      <w:proofErr w:type="spellStart"/>
       <w:r>
         <w:t>br</w:t>
       </w:r>
@@ -10713,42 +10952,12 @@
         <w:t>&gt;</w:t>
       </w:r>
     </w:p>
-    <w:p>
-      <w:proofErr w:type="gramStart"/>
-      <w:r>
-        <w:t>![</w:t>
-      </w:r>
-      <w:proofErr w:type="gramEnd"/>
-      <w:r>
-        <w:t>Pitfall Title Screen</w:t>
-      </w:r>
-      <w:r>
-        <w:t>](</w:t>
-      </w:r>
-      <w:r>
-        <w:t>Pitfall_Title</w:t>
-      </w:r>
-      <w:r>
-        <w:t>.png</w:t>
-      </w:r>
-      <w:r>
-        <w:t>)&lt;</w:t>
-      </w:r>
-      <w:proofErr w:type="spellStart"/>
-      <w:r>
-        <w:t>br</w:t>
-      </w:r>
-      <w:proofErr w:type="spellEnd"/>
-      <w:r>
-        <w:t>&gt;</w:t>
-      </w:r>
-    </w:p>
     <w:p/>
     <w:p>
       <w:r>
         <w:rPr>
           <w:noProof/>
-          <w:lang w:eastAsia="en-CA"/>
+          <w:lang w:val="en-US"/>
         </w:rPr>
         <w:lastRenderedPageBreak/>
         <w:drawing>
@@ -10817,7 +11026,15 @@
         <w:t>!</w:t>
       </w:r>
       <w:r>
-        <w:t xml:space="preserve"> using the format:</w:t>
+        <w:t xml:space="preserve"> </w:t>
+      </w:r>
+      <w:proofErr w:type="gramStart"/>
+      <w:r>
+        <w:t>using</w:t>
+      </w:r>
+      <w:proofErr w:type="gramEnd"/>
+      <w:r>
+        <w:t xml:space="preserve"> the format:</w:t>
       </w:r>
       <w:r>
         <w:t xml:space="preserve"> ``` </w:t>
@@ -10825,7 +11042,6 @@
       <w:r>
         <w:t>"</w:t>
       </w:r>
-      <w:proofErr w:type="gramStart"/>
       <w:r>
         <w:rPr>
           <w:rFonts w:ascii="Calibri" w:hAnsi="Calibri" w:cs="Calibri"/>
@@ -10833,11 +11049,7 @@
         <w:t>⏳</w:t>
       </w:r>
       <w:r>
-        <w:t>{</w:t>
-      </w:r>
-      <w:proofErr w:type="gramEnd"/>
-      <w:r>
-        <w:t xml:space="preserve">0} | </w:t>
+        <w:t xml:space="preserve">{0} | </w:t>
       </w:r>
       <w:r>
         <w:rPr>
@@ -10897,7 +11109,13 @@
       </w:r>
       <w:proofErr w:type="gramStart"/>
       <w:r>
-        <w:t>address:</w:t>
+        <w:t>address</w:t>
+      </w:r>
+      <w:r>
+        <w:t>es</w:t>
+      </w:r>
+      <w:r>
+        <w:t>:</w:t>
       </w:r>
       <w:proofErr w:type="gramEnd"/>
       <w:r>
@@ -11109,11 +11327,9 @@
       <w:r>
         <w:t>0x005A -&gt; [8-bit] Time (</w:t>
       </w:r>
-      <w:proofErr w:type="spellStart"/>
-      <w:r>
-        <w:t>miliseconds</w:t>
-      </w:r>
-      <w:proofErr w:type="spellEnd"/>
+      <w:r>
+        <w:t>milliseconds</w:t>
+      </w:r>
       <w:r>
         <w:t>)</w:t>
       </w:r>
@@ -11243,13 +11459,21 @@
     </w:p>
     <w:p>
       <w:r>
-        <w:t xml:space="preserve">The Rich Presence for </w:t>
-      </w:r>
-      <w:r>
-        <w:t>Pitfall</w:t>
-      </w:r>
-      <w:r>
-        <w:t>! shows the time left, the number of treasure collected, the number of lives left, and the players current score.</w:t>
+        <w:t xml:space="preserve">The Rich Presence for Pitfall! </w:t>
+      </w:r>
+      <w:proofErr w:type="gramStart"/>
+      <w:r>
+        <w:t>shows</w:t>
+      </w:r>
+      <w:proofErr w:type="gramEnd"/>
+      <w:r>
+        <w:t xml:space="preserve"> the time left, the number of treasure</w:t>
+      </w:r>
+      <w:r>
+        <w:t>s</w:t>
+      </w:r>
+      <w:r>
+        <w:t xml:space="preserve"> collected, the number of lives left, and the players current score.</w:t>
       </w:r>
     </w:p>
     <w:p>
@@ -11286,7 +11510,7 @@
       <w:r>
         <w:rPr>
           <w:noProof/>
-          <w:lang w:eastAsia="en-CA"/>
+          <w:lang w:val="en-US"/>
         </w:rPr>
         <w:lastRenderedPageBreak/>
         <w:drawing>
@@ -12386,10 +12610,7 @@
         <w:spacing w:after="0"/>
       </w:pPr>
       <w:r>
-        <w:t>Pitfall Harry ha</w:t>
-      </w:r>
-      <w:r>
-        <w:t xml:space="preserve">s twenty minutes to collect all the treasures. </w:t>
+        <w:t xml:space="preserve">Pitfall Harry has twenty minutes to collect all the treasures. </w:t>
       </w:r>
       <w:r>
         <w:t xml:space="preserve">The </w:t>
@@ -12457,7 +12678,13 @@
         <w:t xml:space="preserve">. </w:t>
       </w:r>
       <w:r>
-        <w:t xml:space="preserve">The number of treasure </w:t>
+        <w:t>The number of treasure</w:t>
+      </w:r>
+      <w:r>
+        <w:t>s</w:t>
+      </w:r>
+      <w:r>
+        <w:t xml:space="preserve"> </w:t>
       </w:r>
       <w:r>
         <w:t>collected</w:t>
@@ -12480,17 +12707,11 @@
         <w:t xml:space="preserve"> </w:t>
       </w:r>
       <w:r>
-        <w:t>using</w:t>
-      </w:r>
-      <w:r>
-        <w:t xml:space="preserve"> the ```</w:t>
-      </w:r>
-      <w:proofErr w:type="gramStart"/>
-      <w:r>
-        <w:t>Treasures</w:t>
-      </w:r>
-      <w:r>
-        <w:t>(</w:t>
+        <w:t>using the ```</w:t>
+      </w:r>
+      <w:proofErr w:type="gramStart"/>
+      <w:r>
+        <w:t>Treasures(</w:t>
       </w:r>
       <w:proofErr w:type="gramEnd"/>
       <w:r>
@@ -12510,82 +12731,62 @@
         <w:spacing w:after="0"/>
       </w:pPr>
       <w:r>
-        <w:t>Pitfall Harry has t</w:t>
+        <w:t xml:space="preserve">Pitfall Harry has two extra lives from the beginning of each game.  Each </w:t>
+      </w:r>
+      <w:r>
+        <w:t>extra life</w:t>
+      </w:r>
+      <w:r>
+        <w:t xml:space="preserve"> has </w:t>
+      </w:r>
+      <w:r>
+        <w:t>its</w:t>
+      </w:r>
+      <w:r>
+        <w:t xml:space="preserve"> own </w:t>
+      </w:r>
+      <w:proofErr w:type="spellStart"/>
+      <w:r>
+        <w:t>bitflag</w:t>
+      </w:r>
+      <w:proofErr w:type="spellEnd"/>
+      <w:r>
+        <w:t xml:space="preserve"> so number of extra lives is calculated by adding the bits together</w:t>
+      </w:r>
+      <w:r>
+        <w:t xml:space="preserve"> </w:t>
+      </w:r>
+      <w:r>
+        <w:t>with the ```</w:t>
+      </w:r>
+      <w:proofErr w:type="gramStart"/>
+      <w:r>
+        <w:t>Lives(</w:t>
+      </w:r>
+      <w:proofErr w:type="gramEnd"/>
+      <w:r>
+        <w:t>)``` function.</w:t>
+      </w:r>
+    </w:p>
+    <w:p>
+      <w:pPr>
+        <w:spacing w:after="0"/>
+      </w:pPr>
+      <w:r>
+        <w:t>## {3} Score</w:t>
+      </w:r>
+    </w:p>
+    <w:p>
+      <w:pPr>
+        <w:spacing w:after="0"/>
+      </w:pPr>
+      <w:r>
+        <w:t>Starting with 2000 points the score will increase when Harry collects a treasure and decrease</w:t>
       </w:r>
       <w:bookmarkStart w:id="0" w:name="_GoBack"/>
-      <w:r>
-        <w:t>w</w:t>
-      </w:r>
       <w:bookmarkEnd w:id="0"/>
       <w:r>
-        <w:t xml:space="preserve">o extra lives from the beginning of each game.  Each lives has </w:t>
-      </w:r>
-      <w:proofErr w:type="spellStart"/>
-      <w:r>
-        <w:t>it’s</w:t>
-      </w:r>
-      <w:proofErr w:type="spellEnd"/>
-      <w:r>
-        <w:t xml:space="preserve"> own </w:t>
-      </w:r>
-      <w:proofErr w:type="spellStart"/>
-      <w:r>
-        <w:t>bitflag</w:t>
-      </w:r>
-      <w:proofErr w:type="spellEnd"/>
-      <w:r>
-        <w:t xml:space="preserve"> so </w:t>
-      </w:r>
-      <w:r>
-        <w:t xml:space="preserve">number of </w:t>
-      </w:r>
-      <w:r>
-        <w:t>extra lives</w:t>
-      </w:r>
-      <w:r>
-        <w:t xml:space="preserve"> is calculated by adding the </w:t>
-      </w:r>
-      <w:r>
-        <w:t>bits together</w:t>
-      </w:r>
-      <w:r>
-        <w:t xml:space="preserve"> </w:t>
-      </w:r>
-      <w:r>
-        <w:t>with the ```</w:t>
-      </w:r>
-      <w:proofErr w:type="gramStart"/>
-      <w:r>
-        <w:t>Lives</w:t>
-      </w:r>
-      <w:r>
-        <w:t>(</w:t>
-      </w:r>
-      <w:proofErr w:type="gramEnd"/>
-      <w:r>
-        <w:t>)``` function.</w:t>
-      </w:r>
-    </w:p>
-    <w:p>
-      <w:pPr>
-        <w:spacing w:after="0"/>
-      </w:pPr>
-      <w:r>
-        <w:t>## {3} Score</w:t>
-      </w:r>
-    </w:p>
-    <w:p>
-      <w:pPr>
-        <w:spacing w:after="0"/>
-      </w:pPr>
-      <w:r>
-        <w:t xml:space="preserve">Starting with 2000 points the score will increase when Harry collects a treasure and decrease when Harry gets hit.  Like the time the score is a </w:t>
-      </w:r>
-      <w:r>
-        <w:t>BCD</w:t>
-      </w:r>
-      <w:r>
-        <w:t xml:space="preserve"> value, the total score is calculated by multiplying each digit by its decimal place and adding them together with the ```</w:t>
+        <w:t xml:space="preserve"> when Harry gets hit.  Like the time the score is a BCD value, the total score is calculated by multiplying each digit by its decimal place and adding them together with the ```</w:t>
       </w:r>
       <w:proofErr w:type="gramStart"/>
       <w:r>

</xml_diff>